<commit_message>
[24.07.30 19:12] Model auto-generation
</commit_message>
<xml_diff>
--- a/nomenclature_parser/out/latest/word/EMSI-MISSION.TYPE-v24.07.30.docx
+++ b/nomenclature_parser/out/latest/word/EMSI-MISSION.TYPE-v24.07.30.docx
@@ -156,7 +156,7 @@
           </w:tcPr>
           <w:p>
             <w:r>
-              <w:t>/SAV/ASC</w:t>
+              <w:t>SAV/ASC</w:t>
             </w:r>
           </w:p>
         </w:tc>
@@ -208,7 +208,7 @@
           </w:tcPr>
           <w:p>
             <w:r>
-              <w:t>/FR_MED/REGLTN</w:t>
+              <w:t>FR_MED/REGLTN</w:t>
             </w:r>
           </w:p>
         </w:tc>
@@ -258,7 +258,7 @@
           </w:tcPr>
           <w:p>
             <w:r>
-              <w:t>/GEN/SUPRTN</w:t>
+              <w:t>GEN/SUPRTN</w:t>
             </w:r>
           </w:p>
         </w:tc>
@@ -308,7 +308,7 @@
           </w:tcPr>
           <w:p>
             <w:r>
-              <w:t>/SAV/AR/FR_MED</w:t>
+              <w:t>SAV/AR/FR_MED</w:t>
             </w:r>
           </w:p>
         </w:tc>
@@ -358,7 +358,7 @@
           </w:tcPr>
           <w:p>
             <w:r>
-              <w:t>/SAV/AR/FR_PARAMD</w:t>
+              <w:t>SAV/AR/FR_PARAMD</w:t>
             </w:r>
           </w:p>
         </w:tc>
@@ -408,7 +408,7 @@
           </w:tcPr>
           <w:p>
             <w:r>
-              <w:t>/SAV</w:t>
+              <w:t>SAV</w:t>
             </w:r>
           </w:p>
         </w:tc>
@@ -458,7 +458,7 @@
           </w:tcPr>
           <w:p>
             <w:r>
-              <w:t>/GEN/TRNSPN</w:t>
+              <w:t>GEN/TRNSPN</w:t>
             </w:r>
           </w:p>
         </w:tc>
@@ -508,7 +508,7 @@
           </w:tcPr>
           <w:p>
             <w:r>
-              <w:t>/SAV/SARCSL</w:t>
+              <w:t>SAV/SARCSL</w:t>
             </w:r>
           </w:p>
         </w:tc>
@@ -558,7 +558,7 @@
           </w:tcPr>
           <w:p>
             <w:r>
-              <w:t>/SAV/ASC/FR_PPL/LIFT</w:t>
+              <w:t>SAV/ASC/FR_PPL/LIFT</w:t>
             </w:r>
           </w:p>
         </w:tc>
@@ -608,7 +608,7 @@
           </w:tcPr>
           <w:p>
             <w:r>
-              <w:t>/GEN/RECVRY</w:t>
+              <w:t>GEN/RECVRY</w:t>
             </w:r>
           </w:p>
         </w:tc>
@@ -658,7 +658,7 @@
           </w:tcPr>
           <w:p>
             <w:r>
-              <w:t>/SAV/RHD</w:t>
+              <w:t>SAV/RHD</w:t>
             </w:r>
           </w:p>
         </w:tc>
@@ -706,7 +706,7 @@
           </w:tcPr>
           <w:p>
             <w:r>
-              <w:t>/FFST/FR_FIRE</w:t>
+              <w:t>FFST/FR_FIRE</w:t>
             </w:r>
           </w:p>
         </w:tc>
@@ -754,7 +754,7 @@
           </w:tcPr>
           <w:p>
             <w:r>
-              <w:t>/FSTT/RRHAZ/FR_CO</w:t>
+              <w:t>FSTT/RRHAZ/FR_CO</w:t>
             </w:r>
           </w:p>
         </w:tc>
@@ -802,7 +802,7 @@
           </w:tcPr>
           <w:p>
             <w:r>
-              <w:t>/CBRN/TSA</w:t>
+              <w:t>CBRN/TSA</w:t>
             </w:r>
           </w:p>
         </w:tc>
@@ -850,7 +850,7 @@
           </w:tcPr>
           <w:p>
             <w:r>
-              <w:t>/INT/RECCE/FR_SMLL</w:t>
+              <w:t>INT/RECCE/FR_SMLL</w:t>
             </w:r>
           </w:p>
         </w:tc>
@@ -898,7 +898,7 @@
           </w:tcPr>
           <w:p>
             <w:r>
-              <w:t>/FSTT/TA</w:t>
+              <w:t>FSTT/TA</w:t>
             </w:r>
           </w:p>
         </w:tc>
@@ -946,7 +946,7 @@
           </w:tcPr>
           <w:p>
             <w:r>
-              <w:t>/SAV/AR/FR_PPL/GRP</w:t>
+              <w:t>SAV/AR/FR_PPL/GRP</w:t>
             </w:r>
           </w:p>
         </w:tc>
@@ -994,7 +994,7 @@
           </w:tcPr>
           <w:p>
             <w:r>
-              <w:t>/INT/RECCE</w:t>
+              <w:t>INT/RECCE</w:t>
             </w:r>
           </w:p>
         </w:tc>
@@ -1042,7 +1042,7 @@
           </w:tcPr>
           <w:p>
             <w:r>
-              <w:t>/GEN/TRNSPN/FR_SECNDRY</w:t>
+              <w:t>GEN/TRNSPN/FR_SECNDRY</w:t>
             </w:r>
           </w:p>
         </w:tc>
@@ -1092,7 +1092,7 @@
           </w:tcPr>
           <w:p>
             <w:r>
-              <w:t>/OPR/LOG</w:t>
+              <w:t>OPR/LOG</w:t>
             </w:r>
           </w:p>
         </w:tc>
@@ -1140,7 +1140,7 @@
           </w:tcPr>
           <w:p>
             <w:r>
-              <w:t>/SAV/AR/FR_PPL/OBS</w:t>
+              <w:t>SAV/AR/FR_PPL/OBS</w:t>
             </w:r>
           </w:p>
         </w:tc>
@@ -1188,7 +1188,7 @@
           </w:tcPr>
           <w:p>
             <w:r>
-              <w:t>/FSTT/TA/FR_CLRACCSS</w:t>
+              <w:t>FSTT/TA/FR_CLRACCSS</w:t>
             </w:r>
           </w:p>
         </w:tc>

</xml_diff>